<commit_message>
Update Interpretação dos dados.docx
</commit_message>
<xml_diff>
--- a/documentos/Entrega 1/Análise Descritiva de Dados/Interpretação dos dados.docx
+++ b/documentos/Entrega 1/Análise Descritiva de Dados/Interpretação dos dados.docx
@@ -1501,8 +1501,6 @@
             </w:r>
           </w:p>
         </w:tc>
-        <w:bookmarkStart w:id="0" w:name="_GoBack"/>
-        <w:bookmarkEnd w:id="0"/>
       </w:tr>
       <w:tr>
         <w:trPr>
@@ -3382,23 +3380,42 @@
     </w:p>
     <w:p>
       <w:pPr>
-        <w:jc w:val="center"/>
         <w:rPr>
           <w:rFonts w:ascii="Arial" w:hAnsi="Arial" w:cs="Arial"/>
-          <w:sz w:val="20"/>
+          <w:b/>
+          <w:sz w:val="24"/>
           <w:szCs w:val="24"/>
         </w:rPr>
       </w:pPr>
-      <w:proofErr w:type="spellStart"/>
       <w:r>
         <w:rPr>
           <w:rFonts w:ascii="Arial" w:hAnsi="Arial" w:cs="Arial"/>
-          <w:sz w:val="20"/>
+          <w:b/>
+          <w:sz w:val="24"/>
           <w:szCs w:val="24"/>
         </w:rPr>
-        <w:t>blabafiuefaindsa</w:t>
+        <w:t>95º Percentil</w:t>
       </w:r>
-      <w:proofErr w:type="spellEnd"/>
+    </w:p>
+    <w:p>
+      <w:pPr>
+        <w:rPr>
+          <w:rFonts w:ascii="Arial" w:hAnsi="Arial" w:cs="Arial"/>
+          <w:sz w:val="24"/>
+          <w:szCs w:val="24"/>
+        </w:rPr>
+      </w:pPr>
+      <w:r>
+        <w:rPr>
+          <w:rFonts w:ascii="Arial" w:hAnsi="Arial" w:cs="Arial"/>
+          <w:sz w:val="24"/>
+          <w:szCs w:val="24"/>
+        </w:rPr>
+        <w:tab/>
+        <w:t xml:space="preserve">Ao calcular-se o 95º Percentil da base, temos que </w:t>
+      </w:r>
+      <w:bookmarkStart w:id="0" w:name="_GoBack"/>
+      <w:bookmarkEnd w:id="0"/>
     </w:p>
     <w:sectPr>
       <w:pgSz w:w="11906" w:h="16838"/>

</xml_diff>